<commit_message>
added datasets from articles
</commit_message>
<xml_diff>
--- a/graphrag_runpod_impl.docx
+++ b/graphrag_runpod_impl.docx
@@ -4,26 +4,128 @@
   <w:body>
     <w:p>
       <w:r>
-        <w:t xml:space="preserve">Create </w:t>
-      </w:r>
-      <w:proofErr w:type="spellStart"/>
-      <w:r>
-        <w:t>venv</w:t>
-      </w:r>
-      <w:proofErr w:type="spellEnd"/>
-      <w:r>
-        <w:t xml:space="preserve">: </w:t>
-      </w:r>
-      <w:r>
-        <w:t xml:space="preserve">python3.11 -m </w:t>
-      </w:r>
-      <w:proofErr w:type="spellStart"/>
-      <w:r>
-        <w:t>venv</w:t>
-      </w:r>
-      <w:proofErr w:type="spellEnd"/>
-      <w:r>
-        <w:t xml:space="preserve"> env</w:t>
+        <w:t xml:space="preserve">For testing running was used </w:t>
+      </w:r>
+      <w:r>
+        <w:rPr>
+          <w:b/>
+          <w:bCs/>
+        </w:rPr>
+        <w:t>GPU A100 PCle</w:t>
+      </w:r>
+      <w:r>
+        <w:t xml:space="preserve"> with </w:t>
+      </w:r>
+      <w:r>
+        <w:t>customizations</w:t>
+      </w:r>
+      <w:r>
+        <w:t>:</w:t>
+      </w:r>
+    </w:p>
+    <w:p>
+      <w:pPr>
+        <w:pStyle w:val="ListParagraph"/>
+        <w:numPr>
+          <w:ilvl w:val="0"/>
+          <w:numId w:val="1"/>
+        </w:numPr>
+      </w:pPr>
+      <w:r>
+        <w:t>Add</w:t>
+      </w:r>
+      <w:r>
+        <w:t>ed</w:t>
+      </w:r>
+      <w:r>
+        <w:t xml:space="preserve"> the port 11434</w:t>
+      </w:r>
+    </w:p>
+    <w:p>
+      <w:pPr>
+        <w:pStyle w:val="ListParagraph"/>
+        <w:numPr>
+          <w:ilvl w:val="0"/>
+          <w:numId w:val="1"/>
+        </w:numPr>
+      </w:pPr>
+      <w:r>
+        <w:t>Add</w:t>
+      </w:r>
+      <w:r>
+        <w:t>ed</w:t>
+      </w:r>
+      <w:r>
+        <w:t xml:space="preserve"> the following environment variable</w:t>
+      </w:r>
+      <w:r>
+        <w:t>:</w:t>
+      </w:r>
+    </w:p>
+    <w:p>
+      <w:pPr>
+        <w:pStyle w:val="ListParagraph"/>
+        <w:numPr>
+          <w:ilvl w:val="1"/>
+          <w:numId w:val="1"/>
+        </w:numPr>
+      </w:pPr>
+      <w:r>
+        <w:t>Key: OLLAMA_HOST</w:t>
+      </w:r>
+    </w:p>
+    <w:p>
+      <w:pPr>
+        <w:pStyle w:val="ListParagraph"/>
+        <w:numPr>
+          <w:ilvl w:val="1"/>
+          <w:numId w:val="1"/>
+        </w:numPr>
+      </w:pPr>
+      <w:r>
+        <w:t>Value: 0.0.0.0</w:t>
+      </w:r>
+    </w:p>
+    <w:p>
+      <w:pPr>
+        <w:rPr>
+          <w:color w:val="0070C0"/>
+        </w:rPr>
+      </w:pPr>
+      <w:r>
+        <w:rPr>
+          <w:b/>
+          <w:bCs/>
+          <w:color w:val="0070C0"/>
+        </w:rPr>
+        <w:t>Creat</w:t>
+      </w:r>
+      <w:r>
+        <w:rPr>
+          <w:b/>
+          <w:bCs/>
+          <w:color w:val="0070C0"/>
+        </w:rPr>
+        <w:t>ing</w:t>
+      </w:r>
+      <w:r>
+        <w:rPr>
+          <w:b/>
+          <w:bCs/>
+          <w:color w:val="0070C0"/>
+        </w:rPr>
+        <w:t xml:space="preserve"> venv:</w:t>
+      </w:r>
+      <w:r>
+        <w:rPr>
+          <w:color w:val="0070C0"/>
+        </w:rPr>
+        <w:t xml:space="preserve"> </w:t>
+      </w:r>
+    </w:p>
+    <w:p>
+      <w:r>
+        <w:t>python3.11 -m venv env</w:t>
       </w:r>
     </w:p>
     <w:p>
@@ -36,595 +138,531 @@
         <w:t>cd workspace</w:t>
       </w:r>
     </w:p>
-    <w:p>
-      <w:r>
-        <w:t xml:space="preserve">install </w:t>
-      </w:r>
-      <w:proofErr w:type="spellStart"/>
-      <w:r>
-        <w:t>ollama</w:t>
-      </w:r>
-      <w:proofErr w:type="spellEnd"/>
-      <w:r>
+    <w:p/>
+    <w:p>
+      <w:pPr>
+        <w:rPr>
+          <w:b/>
+          <w:bCs/>
+          <w:color w:val="0070C0"/>
+        </w:rPr>
+      </w:pPr>
+      <w:r>
+        <w:rPr>
+          <w:b/>
+          <w:bCs/>
+          <w:color w:val="0070C0"/>
+        </w:rPr>
+        <w:t>install</w:t>
+      </w:r>
+      <w:r>
+        <w:rPr>
+          <w:b/>
+          <w:bCs/>
+          <w:color w:val="0070C0"/>
+        </w:rPr>
+        <w:t>ing</w:t>
+      </w:r>
+      <w:r>
+        <w:rPr>
+          <w:b/>
+          <w:bCs/>
+          <w:color w:val="0070C0"/>
+        </w:rPr>
+        <w:t xml:space="preserve"> ollama:</w:t>
+      </w:r>
+    </w:p>
+    <w:p>
+      <w:r>
+        <w:t>apt update</w:t>
+      </w:r>
+    </w:p>
+    <w:p>
+      <w:r>
+        <w:t>apt install lshw</w:t>
+      </w:r>
+    </w:p>
+    <w:p>
+      <w:r>
+        <w:t>(curl -fsSL https://ollama.com/install.sh | sh &amp;&amp; ollama serve &gt; ollama.log 2&gt;&amp;1) &amp;</w:t>
+      </w:r>
+    </w:p>
+    <w:p>
+      <w:pPr>
+        <w:rPr>
+          <w:color w:val="0070C0"/>
+        </w:rPr>
+      </w:pPr>
+      <w:r>
+        <w:t>ollama serve &gt; ollama.log 2&gt;&amp;1 &amp;</w:t>
+      </w:r>
+      <w:r>
+        <w:t xml:space="preserve"> </w:t>
+      </w:r>
+      <w:r>
+        <w:rPr>
+          <w:color w:val="0070C0"/>
+        </w:rPr>
+        <w:t>(if it is already installed)</w:t>
+      </w:r>
+    </w:p>
+    <w:p>
+      <w:r>
+        <w:t>ollama pull llama3.1:8b</w:t>
+      </w:r>
+    </w:p>
+    <w:p>
+      <w:r>
+        <w:t>ollama pull nomic-embed-text</w:t>
+      </w:r>
+    </w:p>
+    <w:p>
+      <w:r>
+        <w:t>pip install ollama</w:t>
+      </w:r>
+    </w:p>
+    <w:p/>
+    <w:p>
+      <w:pPr>
+        <w:rPr>
+          <w:b/>
+          <w:bCs/>
+          <w:color w:val="0070C0"/>
+        </w:rPr>
+      </w:pPr>
+      <w:r>
+        <w:rPr>
+          <w:b/>
+          <w:bCs/>
+          <w:color w:val="0070C0"/>
+        </w:rPr>
+        <w:t>initializing graphrag:</w:t>
+      </w:r>
+    </w:p>
+    <w:p>
+      <w:r>
+        <w:t>pip install graphrag</w:t>
+      </w:r>
+      <w:r>
+        <w:t>==0.3.2</w:t>
+      </w:r>
+    </w:p>
+    <w:p>
+      <w:r>
+        <w:t>mkdir -p ./</w:t>
+      </w:r>
+      <w:r>
+        <w:t>graphrag</w:t>
+      </w:r>
+      <w:r>
+        <w:t>/input</w:t>
+      </w:r>
+    </w:p>
+    <w:p>
+      <w:r>
+        <w:t>upload input files</w:t>
+      </w:r>
+    </w:p>
+    <w:p>
+      <w:r>
+        <w:t>python -m graphrag.index --init --root ./</w:t>
+      </w:r>
+      <w:r>
+        <w:t>graphrag</w:t>
+      </w:r>
+    </w:p>
+    <w:p/>
+    <w:p>
+      <w:pPr>
+        <w:rPr>
+          <w:b/>
+          <w:bCs/>
+          <w:color w:val="0070C0"/>
+        </w:rPr>
+      </w:pPr>
+      <w:r>
+        <w:rPr>
+          <w:b/>
+          <w:bCs/>
+          <w:color w:val="0070C0"/>
+        </w:rPr>
+        <w:t>graphrag tuning</w:t>
+      </w:r>
+      <w:r>
+        <w:rPr>
+          <w:b/>
+          <w:bCs/>
+          <w:color w:val="0070C0"/>
+        </w:rPr>
         <w:t>:</w:t>
       </w:r>
     </w:p>
     <w:p>
       <w:r>
-        <w:t>apt update</w:t>
-      </w:r>
-    </w:p>
-    <w:p>
-      <w:r>
-        <w:t xml:space="preserve">apt install </w:t>
-      </w:r>
-      <w:proofErr w:type="spellStart"/>
-      <w:r>
-        <w:t>lshw</w:t>
-      </w:r>
-      <w:proofErr w:type="spellEnd"/>
-    </w:p>
-    <w:p>
-      <w:r>
-        <w:t>(curl -</w:t>
-      </w:r>
-      <w:proofErr w:type="spellStart"/>
-      <w:r>
-        <w:t>fsSL</w:t>
-      </w:r>
-      <w:proofErr w:type="spellEnd"/>
-      <w:r>
-        <w:t xml:space="preserve"> https://ollama.com/install.sh | </w:t>
-      </w:r>
-      <w:proofErr w:type="spellStart"/>
-      <w:r>
-        <w:t>sh</w:t>
-      </w:r>
-      <w:proofErr w:type="spellEnd"/>
-      <w:r>
-        <w:t xml:space="preserve"> &amp;&amp; </w:t>
-      </w:r>
-      <w:proofErr w:type="spellStart"/>
-      <w:r>
-        <w:t>ollama</w:t>
-      </w:r>
-      <w:proofErr w:type="spellEnd"/>
-      <w:r>
-        <w:t xml:space="preserve"> serve &gt; ollama.log 2&gt;&amp;1) &amp;</w:t>
-      </w:r>
-    </w:p>
-    <w:p>
-      <w:proofErr w:type="spellStart"/>
-      <w:r>
-        <w:t>ollama</w:t>
-      </w:r>
-      <w:proofErr w:type="spellEnd"/>
-      <w:r>
-        <w:t xml:space="preserve"> serve &gt; ollama.log 2&gt;&amp;1 &amp;</w:t>
-      </w:r>
-    </w:p>
-    <w:p>
-      <w:proofErr w:type="spellStart"/>
-      <w:r>
-        <w:t>ollama</w:t>
-      </w:r>
-      <w:proofErr w:type="spellEnd"/>
-      <w:r>
-        <w:t xml:space="preserve"> pull llama3.1:8b</w:t>
-      </w:r>
-    </w:p>
-    <w:p>
-      <w:proofErr w:type="spellStart"/>
-      <w:r>
-        <w:t>ollama</w:t>
-      </w:r>
-      <w:proofErr w:type="spellEnd"/>
-      <w:r>
-        <w:t xml:space="preserve"> pull nomic-embed-text</w:t>
-      </w:r>
-    </w:p>
-    <w:p>
-      <w:r>
-        <w:t xml:space="preserve">pip install </w:t>
-      </w:r>
-      <w:proofErr w:type="spellStart"/>
+        <w:t xml:space="preserve">upload </w:t>
+      </w:r>
+      <w:r>
+        <w:t xml:space="preserve">to prompt folder modified </w:t>
+      </w:r>
+      <w:r>
+        <w:t xml:space="preserve">file </w:t>
+      </w:r>
+      <w:r>
+        <w:rPr>
+          <w:b/>
+          <w:bCs/>
+        </w:rPr>
+        <w:t>entity_extraction</w:t>
+      </w:r>
+      <w:r>
+        <w:rPr>
+          <w:b/>
+          <w:bCs/>
+        </w:rPr>
+        <w:t>.txt</w:t>
+      </w:r>
+    </w:p>
+    <w:p>
+      <w:pPr>
+        <w:rPr>
+          <w:b/>
+          <w:bCs/>
+        </w:rPr>
+      </w:pPr>
+      <w:r>
+        <w:t xml:space="preserve">upload modificated </w:t>
+      </w:r>
+      <w:r>
+        <w:rPr>
+          <w:b/>
+          <w:bCs/>
+        </w:rPr>
+        <w:t>config.yaml</w:t>
+      </w:r>
+    </w:p>
+    <w:p>
+      <w:r>
+        <w:t>upload</w:t>
+      </w:r>
+      <w:r>
+        <w:t xml:space="preserve"> files: </w:t>
+      </w:r>
+      <w:r>
+        <w:rPr>
+          <w:b/>
+          <w:bCs/>
+        </w:rPr>
+        <w:t>monkey_patch.py, index.py, query.py</w:t>
+      </w:r>
+    </w:p>
+    <w:p>
+      <w:pPr>
+        <w:rPr>
+          <w:sz w:val="18"/>
+          <w:szCs w:val="18"/>
+        </w:rPr>
+      </w:pPr>
+      <w:r>
+        <w:rPr>
+          <w:sz w:val="18"/>
+          <w:szCs w:val="18"/>
+        </w:rPr>
+        <w:lastRenderedPageBreak/>
+        <w:t xml:space="preserve">Note: </w:t>
+      </w:r>
+      <w:r>
+        <w:rPr>
+          <w:sz w:val="18"/>
+          <w:szCs w:val="18"/>
+        </w:rPr>
+        <w:t>A particularly important configuration is</w:t>
+      </w:r>
+      <w:r>
+        <w:rPr>
+          <w:sz w:val="18"/>
+          <w:szCs w:val="18"/>
+        </w:rPr>
+        <w:t xml:space="preserve"> </w:t>
+      </w:r>
+      <w:r>
+        <w:rPr>
+          <w:sz w:val="18"/>
+          <w:szCs w:val="18"/>
+        </w:rPr>
+        <w:t>entity_types. These entity_types help the LLM understand what kind of entities to look for during extraction. </w:t>
+      </w:r>
+      <w:r>
+        <w:rPr>
+          <w:b/>
+          <w:bCs/>
+          <w:sz w:val="18"/>
+          <w:szCs w:val="18"/>
+        </w:rPr>
+        <w:t>How you set up these entities significantly impacts how your Knowledge Graph will be constructed.(</w:t>
+      </w:r>
+      <w:r>
+        <w:rPr>
+          <w:sz w:val="18"/>
+          <w:szCs w:val="18"/>
+        </w:rPr>
+        <w:t xml:space="preserve"> </w:t>
+      </w:r>
+      <w:r>
+        <w:rPr>
+          <w:b/>
+          <w:bCs/>
+          <w:sz w:val="18"/>
+          <w:szCs w:val="18"/>
+        </w:rPr>
+        <w:t>https://medium.com/data-science-collective/microsofts-graphrag-a-practical-guide-to-supercharging-rag-accuracy-08b4aafc8a46)</w:t>
+      </w:r>
+    </w:p>
+    <w:p/>
+    <w:p>
+      <w:pPr>
+        <w:rPr>
+          <w:b/>
+          <w:bCs/>
+          <w:color w:val="0070C0"/>
+        </w:rPr>
+      </w:pPr>
+      <w:r>
+        <w:rPr>
+          <w:b/>
+          <w:bCs/>
+          <w:color w:val="0070C0"/>
+        </w:rPr>
+        <w:t>Running graphrag</w:t>
+      </w:r>
+    </w:p>
+    <w:p>
+      <w:r>
+        <w:t>python index.py --root ./</w:t>
+      </w:r>
       <w:r>
         <w:t>graphrag</w:t>
       </w:r>
-      <w:proofErr w:type="spellEnd"/>
-      <w:r>
-        <w:t>==0.3.2</w:t>
-      </w:r>
-    </w:p>
-    <w:p>
-      <w:proofErr w:type="spellStart"/>
-      <w:r>
-        <w:t>mkdir</w:t>
-      </w:r>
-      <w:proofErr w:type="spellEnd"/>
-      <w:r>
-        <w:t xml:space="preserve"> -</w:t>
-      </w:r>
-      <w:proofErr w:type="gramStart"/>
-      <w:r>
-        <w:t>p .</w:t>
-      </w:r>
-      <w:proofErr w:type="gramEnd"/>
-      <w:r>
-        <w:t>/</w:t>
-      </w:r>
-      <w:proofErr w:type="spellStart"/>
+    </w:p>
+    <w:p>
+      <w:r>
+        <w:t>python query.py --root ./</w:t>
+      </w:r>
       <w:r>
         <w:t>graphrag</w:t>
       </w:r>
-      <w:proofErr w:type="spellEnd"/>
-      <w:r>
-        <w:t>/input</w:t>
-      </w:r>
-    </w:p>
-    <w:p>
-      <w:r>
-        <w:t>upload input files</w:t>
-      </w:r>
-    </w:p>
-    <w:p>
-      <w:r>
-        <w:t xml:space="preserve">python -m </w:t>
-      </w:r>
-      <w:proofErr w:type="spellStart"/>
-      <w:proofErr w:type="gramStart"/>
-      <w:r>
-        <w:t>graphrag.index</w:t>
-      </w:r>
-      <w:proofErr w:type="spellEnd"/>
-      <w:proofErr w:type="gramEnd"/>
-      <w:r>
-        <w:t xml:space="preserve"> --</w:t>
-      </w:r>
-      <w:proofErr w:type="spellStart"/>
-      <w:r>
-        <w:t>init</w:t>
-      </w:r>
-      <w:proofErr w:type="spellEnd"/>
-      <w:r>
-        <w:t xml:space="preserve"> --root ./</w:t>
-      </w:r>
-      <w:proofErr w:type="spellStart"/>
+      <w:r>
+        <w:t xml:space="preserve"> --method </w:t>
+      </w:r>
+      <w:r>
+        <w:t>global</w:t>
+      </w:r>
+      <w:r>
+        <w:t xml:space="preserve"> "</w:t>
+      </w:r>
+      <w:r>
+        <w:t>what is cybersecurity</w:t>
+      </w:r>
+      <w:r>
+        <w:t>?"</w:t>
+      </w:r>
+    </w:p>
+    <w:p>
+      <w:pPr>
+        <w:tabs>
+          <w:tab w:val="left" w:pos="1772"/>
+        </w:tabs>
+      </w:pPr>
+      <w:r>
+        <w:tab/>
+      </w:r>
+      <w:r>
+        <w:drawing>
+          <wp:inline distT="0" distB="0" distL="0" distR="0" wp14:anchorId="7923A415" wp14:editId="398E30ED">
+            <wp:extent cx="5731510" cy="2875915"/>
+            <wp:effectExtent l="0" t="0" r="2540" b="635"/>
+            <wp:docPr id="520921244" name="Picture 1" descr="A screenshot of a computer program&#10;&#10;AI-generated content may be incorrect."/>
+            <wp:cNvGraphicFramePr>
+              <a:graphicFrameLocks xmlns:a="http://schemas.openxmlformats.org/drawingml/2006/main" noChangeAspect="1"/>
+            </wp:cNvGraphicFramePr>
+            <a:graphic xmlns:a="http://schemas.openxmlformats.org/drawingml/2006/main">
+              <a:graphicData uri="http://schemas.openxmlformats.org/drawingml/2006/picture">
+                <pic:pic xmlns:pic="http://schemas.openxmlformats.org/drawingml/2006/picture">
+                  <pic:nvPicPr>
+                    <pic:cNvPr id="520921244" name="Picture 1" descr="A screenshot of a computer program&#10;&#10;AI-generated content may be incorrect."/>
+                    <pic:cNvPicPr/>
+                  </pic:nvPicPr>
+                  <pic:blipFill>
+                    <a:blip r:embed="rId5"/>
+                    <a:stretch>
+                      <a:fillRect/>
+                    </a:stretch>
+                  </pic:blipFill>
+                  <pic:spPr>
+                    <a:xfrm>
+                      <a:off x="0" y="0"/>
+                      <a:ext cx="5731510" cy="2875915"/>
+                    </a:xfrm>
+                    <a:prstGeom prst="rect">
+                      <a:avLst/>
+                    </a:prstGeom>
+                  </pic:spPr>
+                </pic:pic>
+              </a:graphicData>
+            </a:graphic>
+          </wp:inline>
+        </w:drawing>
+      </w:r>
+    </w:p>
+    <w:p>
+      <w:r>
+        <w:t>python query.py --root ./</w:t>
+      </w:r>
       <w:r>
         <w:t>graphrag</w:t>
       </w:r>
-      <w:proofErr w:type="spellEnd"/>
-    </w:p>
-    <w:p>
-      <w:proofErr w:type="spellStart"/>
-      <w:proofErr w:type="gramStart"/>
-      <w:r>
-        <w:t>config.yaml</w:t>
-      </w:r>
-      <w:proofErr w:type="spellEnd"/>
-      <w:proofErr w:type="gramEnd"/>
-      <w:r>
-        <w:t xml:space="preserve"> modification</w:t>
-      </w:r>
-    </w:p>
-    <w:p>
-      <w:r>
-        <w:tab/>
-      </w:r>
-      <w:r>
-        <w:t>A particularly important configuration is </w:t>
-      </w:r>
-      <w:proofErr w:type="spellStart"/>
-      <w:r>
-        <w:t>entity_types</w:t>
-      </w:r>
-      <w:proofErr w:type="spellEnd"/>
-      <w:r>
-        <w:t>. These </w:t>
-      </w:r>
-      <w:proofErr w:type="spellStart"/>
-      <w:r>
-        <w:t>entity_types</w:t>
-      </w:r>
-      <w:proofErr w:type="spellEnd"/>
-      <w:r>
-        <w:t> help the LLM understand what kind of entities to look for during extraction. </w:t>
-      </w:r>
-      <w:r>
-        <w:rPr>
-          <w:b/>
-          <w:bCs/>
-        </w:rPr>
-        <w:t xml:space="preserve">How you set up these entities significantly impacts how your Knowledge Graph will be </w:t>
-      </w:r>
-      <w:proofErr w:type="gramStart"/>
-      <w:r>
-        <w:rPr>
-          <w:b/>
-          <w:bCs/>
-        </w:rPr>
-        <w:t>constructed.</w:t>
-      </w:r>
-      <w:r>
-        <w:rPr>
-          <w:b/>
-          <w:bCs/>
-        </w:rPr>
-        <w:t>(</w:t>
-      </w:r>
-      <w:proofErr w:type="gramEnd"/>
       <w:r>
         <w:t xml:space="preserve"> </w:t>
       </w:r>
       <w:r>
-        <w:rPr>
-          <w:b/>
-          <w:bCs/>
-        </w:rPr>
-        <w:t>https://medium.com/data-science-collective/microsofts-graphrag-a-practical-guide-to-supercharging-rag-accuracy-08b4aafc8a46</w:t>
-      </w:r>
-      <w:r>
-        <w:rPr>
-          <w:b/>
-          <w:bCs/>
-        </w:rPr>
-        <w:t>)</w:t>
-      </w:r>
-    </w:p>
-    <w:p>
-      <w:r>
-        <w:t>monkey_patch.py</w:t>
-      </w:r>
-    </w:p>
-    <w:p>
-      <w:r>
-        <w:tab/>
-      </w:r>
-      <w:r>
-        <w:t xml:space="preserve">def </w:t>
-      </w:r>
-      <w:proofErr w:type="spellStart"/>
-      <w:r>
-        <w:t>patch_openai_embeddings_</w:t>
-      </w:r>
-      <w:proofErr w:type="gramStart"/>
-      <w:r>
-        <w:t>llm</w:t>
-      </w:r>
-      <w:proofErr w:type="spellEnd"/>
-      <w:r>
-        <w:t>(</w:t>
-      </w:r>
-      <w:proofErr w:type="gramEnd"/>
-      <w:r>
-        <w:t>):</w:t>
-      </w:r>
-    </w:p>
-    <w:p>
-      <w:r>
-        <w:t xml:space="preserve">    from </w:t>
-      </w:r>
-      <w:proofErr w:type="spellStart"/>
-      <w:proofErr w:type="gramStart"/>
-      <w:r>
-        <w:t>graphrag.llm.openai</w:t>
-      </w:r>
-      <w:proofErr w:type="gramEnd"/>
-      <w:r>
-        <w:t>.openai_embeddings_llm</w:t>
-      </w:r>
-      <w:proofErr w:type="spellEnd"/>
-      <w:r>
-        <w:t xml:space="preserve"> import </w:t>
-      </w:r>
-      <w:proofErr w:type="spellStart"/>
-      <w:r>
-        <w:t>OpenAIEmbeddingsLLM</w:t>
-      </w:r>
-      <w:proofErr w:type="spellEnd"/>
-    </w:p>
-    <w:p>
-      <w:r>
-        <w:t xml:space="preserve">    import </w:t>
-      </w:r>
-      <w:proofErr w:type="spellStart"/>
-      <w:r>
-        <w:t>ollama</w:t>
-      </w:r>
-      <w:proofErr w:type="spellEnd"/>
+        <w:t>--method local "</w:t>
+      </w:r>
+      <w:r>
+        <w:t>what is cybersecurity</w:t>
+      </w:r>
+      <w:r>
+        <w:t>?"</w:t>
+      </w:r>
+    </w:p>
+    <w:p>
+      <w:r>
+        <w:rPr>
+          <w:noProof/>
+        </w:rPr>
+        <w:drawing>
+          <wp:inline distT="0" distB="0" distL="0" distR="0" wp14:anchorId="13426BAF" wp14:editId="3E0E1C62">
+            <wp:extent cx="5731200" cy="2829720"/>
+            <wp:effectExtent l="0" t="0" r="3175" b="8890"/>
+            <wp:docPr id="1267896584" name="Picture 2"/>
+            <wp:cNvGraphicFramePr>
+              <a:graphicFrameLocks xmlns:a="http://schemas.openxmlformats.org/drawingml/2006/main" noChangeAspect="1"/>
+            </wp:cNvGraphicFramePr>
+            <a:graphic xmlns:a="http://schemas.openxmlformats.org/drawingml/2006/main">
+              <a:graphicData uri="http://schemas.openxmlformats.org/drawingml/2006/picture">
+                <pic:pic xmlns:pic="http://schemas.openxmlformats.org/drawingml/2006/picture">
+                  <pic:nvPicPr>
+                    <pic:cNvPr id="0" name="Picture 2"/>
+                    <pic:cNvPicPr>
+                      <a:picLocks noChangeAspect="1" noChangeArrowheads="1"/>
+                    </pic:cNvPicPr>
+                  </pic:nvPicPr>
+                  <pic:blipFill>
+                    <a:blip r:embed="rId6">
+                      <a:extLst>
+                        <a:ext uri="{28A0092B-C50C-407E-A947-70E740481C1C}">
+                          <a14:useLocalDpi xmlns:a14="http://schemas.microsoft.com/office/drawing/2010/main" val="0"/>
+                        </a:ext>
+                      </a:extLst>
+                    </a:blip>
+                    <a:srcRect/>
+                    <a:stretch>
+                      <a:fillRect/>
+                    </a:stretch>
+                  </pic:blipFill>
+                  <pic:spPr bwMode="auto">
+                    <a:xfrm>
+                      <a:off x="0" y="0"/>
+                      <a:ext cx="5731200" cy="2829720"/>
+                    </a:xfrm>
+                    <a:prstGeom prst="rect">
+                      <a:avLst/>
+                    </a:prstGeom>
+                    <a:noFill/>
+                  </pic:spPr>
+                </pic:pic>
+              </a:graphicData>
+            </a:graphic>
+          </wp:inline>
+        </w:drawing>
+      </w:r>
     </w:p>
     <w:p/>
     <w:p>
-      <w:r>
-        <w:t xml:space="preserve">    async def _</w:t>
-      </w:r>
-      <w:proofErr w:type="spellStart"/>
-      <w:r>
-        <w:t>execute_</w:t>
-      </w:r>
-      <w:proofErr w:type="gramStart"/>
-      <w:r>
-        <w:t>llm</w:t>
-      </w:r>
-      <w:proofErr w:type="spellEnd"/>
-      <w:r>
-        <w:t>(</w:t>
-      </w:r>
-      <w:proofErr w:type="gramEnd"/>
-      <w:r>
-        <w:t xml:space="preserve">self, input, </w:t>
-      </w:r>
-      <w:r>
-        <w:rPr>
-          <w:b/>
-          <w:bCs/>
-        </w:rPr>
-        <w:t>**</w:t>
-      </w:r>
-      <w:proofErr w:type="spellStart"/>
-      <w:r>
-        <w:t>kwargs</w:t>
-      </w:r>
-      <w:proofErr w:type="spellEnd"/>
-      <w:r>
-        <w:t>):</w:t>
-      </w:r>
-    </w:p>
-    <w:p>
-      <w:r>
-        <w:t xml:space="preserve">        </w:t>
-      </w:r>
-      <w:proofErr w:type="spellStart"/>
-      <w:r>
-        <w:t>embedding_list</w:t>
-      </w:r>
-      <w:proofErr w:type="spellEnd"/>
-      <w:r>
-        <w:t xml:space="preserve"> </w:t>
-      </w:r>
-      <w:r>
-        <w:rPr>
-          <w:b/>
-          <w:bCs/>
-        </w:rPr>
-        <w:t>=</w:t>
-      </w:r>
-      <w:r>
-        <w:t xml:space="preserve"> []</w:t>
-      </w:r>
-    </w:p>
-    <w:p>
-      <w:r>
-        <w:t xml:space="preserve">        for </w:t>
-      </w:r>
-      <w:proofErr w:type="spellStart"/>
-      <w:r>
-        <w:t>inp</w:t>
-      </w:r>
-      <w:proofErr w:type="spellEnd"/>
-      <w:r>
-        <w:t xml:space="preserve"> </w:t>
-      </w:r>
-      <w:r>
-        <w:rPr>
-          <w:b/>
-          <w:bCs/>
-        </w:rPr>
-        <w:t>in</w:t>
-      </w:r>
-      <w:r>
-        <w:t xml:space="preserve"> input:</w:t>
-      </w:r>
-    </w:p>
-    <w:p>
-      <w:r>
-        <w:t xml:space="preserve">            embedding </w:t>
-      </w:r>
-      <w:r>
-        <w:rPr>
-          <w:b/>
-          <w:bCs/>
-        </w:rPr>
-        <w:t>=</w:t>
-      </w:r>
-      <w:r>
-        <w:t xml:space="preserve"> </w:t>
-      </w:r>
-      <w:proofErr w:type="spellStart"/>
-      <w:proofErr w:type="gramStart"/>
-      <w:r>
-        <w:t>ollama</w:t>
-      </w:r>
-      <w:r>
-        <w:rPr>
-          <w:b/>
-          <w:bCs/>
-        </w:rPr>
-        <w:t>.</w:t>
-      </w:r>
-      <w:r>
-        <w:t>embeddings</w:t>
-      </w:r>
-      <w:proofErr w:type="spellEnd"/>
-      <w:proofErr w:type="gramEnd"/>
-      <w:r>
-        <w:t>(model</w:t>
-      </w:r>
-      <w:r>
-        <w:rPr>
-          <w:b/>
-          <w:bCs/>
-        </w:rPr>
-        <w:t>=</w:t>
-      </w:r>
-      <w:proofErr w:type="spellStart"/>
-      <w:proofErr w:type="gramStart"/>
-      <w:r>
-        <w:t>self</w:t>
-      </w:r>
-      <w:r>
-        <w:rPr>
-          <w:b/>
-          <w:bCs/>
-        </w:rPr>
-        <w:t>.</w:t>
-      </w:r>
-      <w:r>
-        <w:t>configuration</w:t>
-      </w:r>
-      <w:proofErr w:type="gramEnd"/>
-      <w:r>
-        <w:rPr>
-          <w:b/>
-          <w:bCs/>
-        </w:rPr>
-        <w:t>.</w:t>
-      </w:r>
-      <w:r>
-        <w:t>model</w:t>
-      </w:r>
-      <w:proofErr w:type="spellEnd"/>
-      <w:r>
-        <w:t>, prompt</w:t>
-      </w:r>
-      <w:r>
-        <w:rPr>
-          <w:b/>
-          <w:bCs/>
-        </w:rPr>
-        <w:t>=</w:t>
-      </w:r>
-      <w:proofErr w:type="spellStart"/>
-      <w:r>
-        <w:t>inp</w:t>
-      </w:r>
-      <w:proofErr w:type="spellEnd"/>
-      <w:r>
-        <w:t>)</w:t>
-      </w:r>
-    </w:p>
-    <w:p>
-      <w:r>
+      <w:pPr>
+        <w:rPr>
+          <w:b/>
+          <w:bCs/>
+          <w:color w:val="0070C0"/>
+        </w:rPr>
+      </w:pPr>
+      <w:r>
+        <w:rPr>
+          <w:b/>
+          <w:bCs/>
+          <w:color w:val="0070C0"/>
+        </w:rPr>
         <w:lastRenderedPageBreak/>
-        <w:t xml:space="preserve">            </w:t>
-      </w:r>
-      <w:proofErr w:type="spellStart"/>
-      <w:r>
-        <w:t>embedding_</w:t>
-      </w:r>
-      <w:proofErr w:type="gramStart"/>
-      <w:r>
-        <w:t>list</w:t>
-      </w:r>
-      <w:r>
-        <w:rPr>
-          <w:b/>
-          <w:bCs/>
-        </w:rPr>
-        <w:t>.</w:t>
-      </w:r>
-      <w:r>
-        <w:t>append</w:t>
-      </w:r>
-      <w:proofErr w:type="spellEnd"/>
-      <w:proofErr w:type="gramEnd"/>
-      <w:r>
-        <w:t>(embedding["embedding"])</w:t>
-      </w:r>
-    </w:p>
-    <w:p>
-      <w:r>
-        <w:t xml:space="preserve">        return </w:t>
-      </w:r>
-      <w:proofErr w:type="spellStart"/>
-      <w:r>
-        <w:t>embedding_list</w:t>
-      </w:r>
-      <w:proofErr w:type="spellEnd"/>
-    </w:p>
-    <w:p/>
-    <w:p>
-      <w:r>
-        <w:t xml:space="preserve">    </w:t>
-      </w:r>
-      <w:proofErr w:type="spellStart"/>
-      <w:proofErr w:type="gramStart"/>
-      <w:r>
-        <w:t>OpenAIEmbeddingsLLM</w:t>
-      </w:r>
-      <w:proofErr w:type="spellEnd"/>
-      <w:r>
-        <w:rPr>
-          <w:b/>
-          <w:bCs/>
-        </w:rPr>
-        <w:t>.</w:t>
-      </w:r>
-      <w:r>
-        <w:t>_</w:t>
-      </w:r>
-      <w:proofErr w:type="spellStart"/>
-      <w:proofErr w:type="gramEnd"/>
-      <w:r>
-        <w:t>execute_llm</w:t>
-      </w:r>
-      <w:proofErr w:type="spellEnd"/>
-      <w:r>
-        <w:t xml:space="preserve"> </w:t>
-      </w:r>
-      <w:r>
-        <w:rPr>
-          <w:b/>
-          <w:bCs/>
-        </w:rPr>
-        <w:t>=</w:t>
-      </w:r>
-      <w:r>
-        <w:t xml:space="preserve"> _</w:t>
-      </w:r>
-      <w:proofErr w:type="spellStart"/>
-      <w:r>
-        <w:t>execute_llm</w:t>
-      </w:r>
-      <w:proofErr w:type="spellEnd"/>
-    </w:p>
-    <w:p>
-      <w:r>
-        <w:t xml:space="preserve">Pip install </w:t>
-      </w:r>
-      <w:proofErr w:type="spellStart"/>
-      <w:r>
-        <w:t>ollama</w:t>
-      </w:r>
-      <w:proofErr w:type="spellEnd"/>
-    </w:p>
-    <w:p>
-      <w:proofErr w:type="spellStart"/>
-      <w:r>
-        <w:t>wget</w:t>
-      </w:r>
-      <w:proofErr w:type="spellEnd"/>
-      <w:r>
-        <w:t xml:space="preserve"> https://raw.githubusercontent.com/microsoft/graphrag/v0.3.2/graphrag/index/__main__.py -O index.py</w:t>
-      </w:r>
-    </w:p>
-    <w:p>
-      <w:r>
-        <w:t>python index.py --</w:t>
-      </w:r>
-      <w:proofErr w:type="gramStart"/>
-      <w:r>
-        <w:t>root .</w:t>
-      </w:r>
-      <w:proofErr w:type="gramEnd"/>
-      <w:r>
-        <w:t>/</w:t>
-      </w:r>
-      <w:proofErr w:type="spellStart"/>
-      <w:r>
-        <w:t>graphrag</w:t>
-      </w:r>
-      <w:proofErr w:type="spellEnd"/>
+        <w:t>Error</w:t>
+      </w:r>
+      <w:r>
+        <w:rPr>
+          <w:b/>
+          <w:bCs/>
+          <w:color w:val="0070C0"/>
+        </w:rPr>
+        <w:t xml:space="preserve"> during indexing</w:t>
+      </w:r>
+      <w:r>
+        <w:rPr>
+          <w:b/>
+          <w:bCs/>
+          <w:color w:val="0070C0"/>
+        </w:rPr>
+        <w:t>:</w:t>
+      </w:r>
+    </w:p>
+    <w:p>
+      <w:r>
+        <w:t>Running with modified prompts to get json structured output:</w:t>
+      </w:r>
+    </w:p>
+    <w:p>
+      <w:r>
+        <w:drawing>
+          <wp:inline distT="0" distB="0" distL="0" distR="0" wp14:anchorId="6AF9CBA9" wp14:editId="5FBBDDA7">
+            <wp:extent cx="5731510" cy="2855595"/>
+            <wp:effectExtent l="0" t="0" r="2540" b="1905"/>
+            <wp:docPr id="33260695" name="Picture 1" descr="A computer screen with text and numbers&#10;&#10;AI-generated content may be incorrect."/>
+            <wp:cNvGraphicFramePr>
+              <a:graphicFrameLocks xmlns:a="http://schemas.openxmlformats.org/drawingml/2006/main" noChangeAspect="1"/>
+            </wp:cNvGraphicFramePr>
+            <a:graphic xmlns:a="http://schemas.openxmlformats.org/drawingml/2006/main">
+              <a:graphicData uri="http://schemas.openxmlformats.org/drawingml/2006/picture">
+                <pic:pic xmlns:pic="http://schemas.openxmlformats.org/drawingml/2006/picture">
+                  <pic:nvPicPr>
+                    <pic:cNvPr id="33260695" name="Picture 1" descr="A computer screen with text and numbers&#10;&#10;AI-generated content may be incorrect."/>
+                    <pic:cNvPicPr/>
+                  </pic:nvPicPr>
+                  <pic:blipFill>
+                    <a:blip r:embed="rId7"/>
+                    <a:stretch>
+                      <a:fillRect/>
+                    </a:stretch>
+                  </pic:blipFill>
+                  <pic:spPr>
+                    <a:xfrm>
+                      <a:off x="0" y="0"/>
+                      <a:ext cx="5731510" cy="2855595"/>
+                    </a:xfrm>
+                    <a:prstGeom prst="rect">
+                      <a:avLst/>
+                    </a:prstGeom>
+                  </pic:spPr>
+                </pic:pic>
+              </a:graphicData>
+            </a:graphic>
+          </wp:inline>
+        </w:drawing>
+      </w:r>
     </w:p>
     <w:sectPr>
       <w:pgSz w:w="11906" w:h="16838"/>
@@ -634,6 +672,127 @@
     </w:sectPr>
   </w:body>
 </w:document>
+</file>
+
+<file path=word/numbering.xml><?xml version="1.0" encoding="utf-8"?>
+<w:numbering xmlns:wpc="http://schemas.microsoft.com/office/word/2010/wordprocessingCanvas" xmlns:cx="http://schemas.microsoft.com/office/drawing/2014/chartex" xmlns:cx1="http://schemas.microsoft.com/office/drawing/2015/9/8/chartex" xmlns:cx2="http://schemas.microsoft.com/office/drawing/2015/10/21/chartex" xmlns:cx3="http://schemas.microsoft.com/office/drawing/2016/5/9/chartex" xmlns:cx4="http://schemas.microsoft.com/office/drawing/2016/5/10/chartex" xmlns:cx5="http://schemas.microsoft.com/office/drawing/2016/5/11/chartex" xmlns:cx6="http://schemas.microsoft.com/office/drawing/2016/5/12/chartex" xmlns:cx7="http://schemas.microsoft.com/office/drawing/2016/5/13/chartex" xmlns:cx8="http://schemas.microsoft.com/office/drawing/2016/5/14/chartex" xmlns:mc="http://schemas.openxmlformats.org/markup-compatibility/2006" xmlns:aink="http://schemas.microsoft.com/office/drawing/2016/ink" xmlns:am3d="http://schemas.microsoft.com/office/drawing/2017/model3d" xmlns:o="urn:schemas-microsoft-com:office:office" xmlns:oel="http://schemas.microsoft.com/office/2019/extlst" xmlns:r="http://schemas.openxmlformats.org/officeDocument/2006/relationships" xmlns:m="http://schemas.openxmlformats.org/officeDocument/2006/math" xmlns:v="urn:schemas-microsoft-com:vml" xmlns:wp14="http://schemas.microsoft.com/office/word/2010/wordprocessingDrawing" xmlns:wp="http://schemas.openxmlformats.org/drawingml/2006/wordprocessingDrawing" xmlns:w10="urn:schemas-microsoft-com:office:word" xmlns:w="http://schemas.openxmlformats.org/wordprocessingml/2006/main" xmlns:w14="http://schemas.microsoft.com/office/word/2010/wordml" xmlns:w15="http://schemas.microsoft.com/office/word/2012/wordml" xmlns:w16cex="http://schemas.microsoft.com/office/word/2018/wordml/cex" xmlns:w16cid="http://schemas.microsoft.com/office/word/2016/wordml/cid" xmlns:w16="http://schemas.microsoft.com/office/word/2018/wordml" xmlns:w16du="http://schemas.microsoft.com/office/word/2023/wordml/word16du" xmlns:w16sdtdh="http://schemas.microsoft.com/office/word/2020/wordml/sdtdatahash" xmlns:w16sdtfl="http://schemas.microsoft.com/office/word/2024/wordml/sdtformatlock" xmlns:w16se="http://schemas.microsoft.com/office/word/2015/wordml/symex" xmlns:wpg="http://schemas.microsoft.com/office/word/2010/wordprocessingGroup" xmlns:wpi="http://schemas.microsoft.com/office/word/2010/wordprocessingInk" xmlns:wne="http://schemas.microsoft.com/office/word/2006/wordml" xmlns:wps="http://schemas.microsoft.com/office/word/2010/wordprocessingShape" mc:Ignorable="w14 w15 w16se w16cid w16 w16cex w16sdtdh w16sdtfl w16du wp14">
+  <w:abstractNum w:abstractNumId="0" w15:restartNumberingAfterBreak="0">
+    <w:nsid w:val="27B90F0D"/>
+    <w:multiLevelType w:val="hybridMultilevel"/>
+    <w:tmpl w:val="1C2AD8B2"/>
+    <w:lvl w:ilvl="0" w:tplc="20000001">
+      <w:start w:val="1"/>
+      <w:numFmt w:val="bullet"/>
+      <w:lvlText w:val=""/>
+      <w:lvlJc w:val="left"/>
+      <w:pPr>
+        <w:ind w:left="720" w:hanging="360"/>
+      </w:pPr>
+      <w:rPr>
+        <w:rFonts w:ascii="Symbol" w:hAnsi="Symbol" w:hint="default"/>
+      </w:rPr>
+    </w:lvl>
+    <w:lvl w:ilvl="1" w:tplc="20000003">
+      <w:start w:val="1"/>
+      <w:numFmt w:val="bullet"/>
+      <w:lvlText w:val="o"/>
+      <w:lvlJc w:val="left"/>
+      <w:pPr>
+        <w:ind w:left="1440" w:hanging="360"/>
+      </w:pPr>
+      <w:rPr>
+        <w:rFonts w:ascii="Courier New" w:hAnsi="Courier New" w:cs="Courier New" w:hint="default"/>
+      </w:rPr>
+    </w:lvl>
+    <w:lvl w:ilvl="2" w:tplc="20000005" w:tentative="1">
+      <w:start w:val="1"/>
+      <w:numFmt w:val="bullet"/>
+      <w:lvlText w:val=""/>
+      <w:lvlJc w:val="left"/>
+      <w:pPr>
+        <w:ind w:left="2160" w:hanging="360"/>
+      </w:pPr>
+      <w:rPr>
+        <w:rFonts w:ascii="Wingdings" w:hAnsi="Wingdings" w:hint="default"/>
+      </w:rPr>
+    </w:lvl>
+    <w:lvl w:ilvl="3" w:tplc="20000001" w:tentative="1">
+      <w:start w:val="1"/>
+      <w:numFmt w:val="bullet"/>
+      <w:lvlText w:val=""/>
+      <w:lvlJc w:val="left"/>
+      <w:pPr>
+        <w:ind w:left="2880" w:hanging="360"/>
+      </w:pPr>
+      <w:rPr>
+        <w:rFonts w:ascii="Symbol" w:hAnsi="Symbol" w:hint="default"/>
+      </w:rPr>
+    </w:lvl>
+    <w:lvl w:ilvl="4" w:tplc="20000003" w:tentative="1">
+      <w:start w:val="1"/>
+      <w:numFmt w:val="bullet"/>
+      <w:lvlText w:val="o"/>
+      <w:lvlJc w:val="left"/>
+      <w:pPr>
+        <w:ind w:left="3600" w:hanging="360"/>
+      </w:pPr>
+      <w:rPr>
+        <w:rFonts w:ascii="Courier New" w:hAnsi="Courier New" w:cs="Courier New" w:hint="default"/>
+      </w:rPr>
+    </w:lvl>
+    <w:lvl w:ilvl="5" w:tplc="20000005" w:tentative="1">
+      <w:start w:val="1"/>
+      <w:numFmt w:val="bullet"/>
+      <w:lvlText w:val=""/>
+      <w:lvlJc w:val="left"/>
+      <w:pPr>
+        <w:ind w:left="4320" w:hanging="360"/>
+      </w:pPr>
+      <w:rPr>
+        <w:rFonts w:ascii="Wingdings" w:hAnsi="Wingdings" w:hint="default"/>
+      </w:rPr>
+    </w:lvl>
+    <w:lvl w:ilvl="6" w:tplc="20000001" w:tentative="1">
+      <w:start w:val="1"/>
+      <w:numFmt w:val="bullet"/>
+      <w:lvlText w:val=""/>
+      <w:lvlJc w:val="left"/>
+      <w:pPr>
+        <w:ind w:left="5040" w:hanging="360"/>
+      </w:pPr>
+      <w:rPr>
+        <w:rFonts w:ascii="Symbol" w:hAnsi="Symbol" w:hint="default"/>
+      </w:rPr>
+    </w:lvl>
+    <w:lvl w:ilvl="7" w:tplc="20000003" w:tentative="1">
+      <w:start w:val="1"/>
+      <w:numFmt w:val="bullet"/>
+      <w:lvlText w:val="o"/>
+      <w:lvlJc w:val="left"/>
+      <w:pPr>
+        <w:ind w:left="5760" w:hanging="360"/>
+      </w:pPr>
+      <w:rPr>
+        <w:rFonts w:ascii="Courier New" w:hAnsi="Courier New" w:cs="Courier New" w:hint="default"/>
+      </w:rPr>
+    </w:lvl>
+    <w:lvl w:ilvl="8" w:tplc="20000005" w:tentative="1">
+      <w:start w:val="1"/>
+      <w:numFmt w:val="bullet"/>
+      <w:lvlText w:val=""/>
+      <w:lvlJc w:val="left"/>
+      <w:pPr>
+        <w:ind w:left="6480" w:hanging="360"/>
+      </w:pPr>
+      <w:rPr>
+        <w:rFonts w:ascii="Wingdings" w:hAnsi="Wingdings" w:hint="default"/>
+      </w:rPr>
+    </w:lvl>
+  </w:abstractNum>
+  <w:num w:numId="1" w16cid:durableId="205334180">
+    <w:abstractNumId w:val="0"/>
+  </w:num>
+</w:numbering>
 </file>
 
 <file path=word/styles.xml><?xml version="1.0" encoding="utf-8"?>

</xml_diff>